<commit_message>
añadir notificación inicio de partida
</commit_message>
<xml_diff>
--- a/Protocolo_de_Aplicacion.docx
+++ b/Protocolo_de_Aplicacion.docx
@@ -198,23 +198,41 @@
                 <w:sz w:val="20"/>
                 <w:szCs w:val="20"/>
               </w:rPr>
-              <w:t>-Nombre= nombre_usuario</w:t>
-            </w:r>
-          </w:p>
-          <w:p>
-            <w:pPr>
-              <w:rPr>
-                <w:sz w:val="20"/>
-                <w:szCs w:val="20"/>
-              </w:rPr>
-            </w:pPr>
-            <w:r>
-              <w:rPr>
-                <w:sz w:val="20"/>
-                <w:szCs w:val="20"/>
-              </w:rPr>
-              <w:t>-Contraseña=contraseña_usuario</w:t>
-            </w:r>
+              <w:t xml:space="preserve">-Nombre= </w:t>
+            </w:r>
+            <w:proofErr w:type="spellStart"/>
+            <w:r>
+              <w:rPr>
+                <w:sz w:val="20"/>
+                <w:szCs w:val="20"/>
+              </w:rPr>
+              <w:t>nombre_usuario</w:t>
+            </w:r>
+            <w:proofErr w:type="spellEnd"/>
+          </w:p>
+          <w:p>
+            <w:pPr>
+              <w:rPr>
+                <w:sz w:val="20"/>
+                <w:szCs w:val="20"/>
+              </w:rPr>
+            </w:pPr>
+            <w:r>
+              <w:rPr>
+                <w:sz w:val="20"/>
+                <w:szCs w:val="20"/>
+              </w:rPr>
+              <w:t>-Contraseña=</w:t>
+            </w:r>
+            <w:proofErr w:type="spellStart"/>
+            <w:r>
+              <w:rPr>
+                <w:sz w:val="20"/>
+                <w:szCs w:val="20"/>
+              </w:rPr>
+              <w:t>contraseña_usuario</w:t>
+            </w:r>
+            <w:proofErr w:type="spellEnd"/>
           </w:p>
           <w:p/>
         </w:tc>
@@ -397,8 +415,17 @@
                 <w:sz w:val="20"/>
                 <w:szCs w:val="20"/>
               </w:rPr>
-              <w:t>= nombre_usuario</w:t>
-            </w:r>
+              <w:t xml:space="preserve">= </w:t>
+            </w:r>
+            <w:proofErr w:type="spellStart"/>
+            <w:r>
+              <w:rPr>
+                <w:sz w:val="20"/>
+                <w:szCs w:val="20"/>
+              </w:rPr>
+              <w:t>nombre_usuario</w:t>
+            </w:r>
+            <w:proofErr w:type="spellEnd"/>
           </w:p>
           <w:p>
             <w:pPr>
@@ -435,6 +462,7 @@
               </w:rPr>
               <w:t xml:space="preserve"> </w:t>
             </w:r>
+            <w:proofErr w:type="spellStart"/>
             <w:r>
               <w:rPr>
                 <w:sz w:val="20"/>
@@ -442,6 +470,7 @@
               </w:rPr>
               <w:t>contraseña_usuario</w:t>
             </w:r>
+            <w:proofErr w:type="spellEnd"/>
           </w:p>
           <w:p>
             <w:pPr>
@@ -457,6 +486,7 @@
               </w:rPr>
               <w:t xml:space="preserve">-Correo = </w:t>
             </w:r>
+            <w:proofErr w:type="spellStart"/>
             <w:r>
               <w:rPr>
                 <w:sz w:val="20"/>
@@ -464,6 +494,7 @@
               </w:rPr>
               <w:t>correo_del_usuario</w:t>
             </w:r>
+            <w:proofErr w:type="spellEnd"/>
           </w:p>
           <w:p>
             <w:pPr>
@@ -486,6 +517,7 @@
               </w:rPr>
               <w:t xml:space="preserve"> </w:t>
             </w:r>
+            <w:proofErr w:type="spellStart"/>
             <w:r>
               <w:rPr>
                 <w:sz w:val="20"/>
@@ -493,6 +525,7 @@
               </w:rPr>
               <w:t>género_del_usuario</w:t>
             </w:r>
+            <w:proofErr w:type="spellEnd"/>
           </w:p>
         </w:tc>
         <w:tc>
@@ -749,8 +782,17 @@
                 <w:sz w:val="20"/>
                 <w:szCs w:val="20"/>
               </w:rPr>
-              <w:t>= nombre_usuario</w:t>
-            </w:r>
+              <w:t xml:space="preserve">= </w:t>
+            </w:r>
+            <w:proofErr w:type="spellStart"/>
+            <w:r>
+              <w:rPr>
+                <w:sz w:val="20"/>
+                <w:szCs w:val="20"/>
+              </w:rPr>
+              <w:t>nombre_usuario</w:t>
+            </w:r>
+            <w:proofErr w:type="spellEnd"/>
           </w:p>
           <w:p/>
         </w:tc>
@@ -938,6 +980,7 @@
               </w:rPr>
               <w:t>4/</w:t>
             </w:r>
+            <w:proofErr w:type="spellStart"/>
             <w:r>
               <w:rPr>
                 <w:b/>
@@ -945,6 +988,7 @@
               </w:rPr>
               <w:t>Tipo_Construcción</w:t>
             </w:r>
+            <w:proofErr w:type="spellEnd"/>
             <w:r>
               <w:rPr>
                 <w:b/>
@@ -994,12 +1038,21 @@
               </w:rPr>
               <w:t xml:space="preserve">-Construcción = </w:t>
             </w:r>
-            <w:r>
-              <w:rPr>
-                <w:sz w:val="20"/>
-                <w:szCs w:val="20"/>
-              </w:rPr>
-              <w:t>tipo_de_construcción.</w:t>
+            <w:proofErr w:type="spellStart"/>
+            <w:r>
+              <w:rPr>
+                <w:sz w:val="20"/>
+                <w:szCs w:val="20"/>
+              </w:rPr>
+              <w:t>tipo_de_construcción</w:t>
+            </w:r>
+            <w:proofErr w:type="spellEnd"/>
+            <w:r>
+              <w:rPr>
+                <w:sz w:val="20"/>
+                <w:szCs w:val="20"/>
+              </w:rPr>
+              <w:t>.</w:t>
             </w:r>
           </w:p>
           <w:p>
@@ -2082,6 +2135,7 @@
               </w:rPr>
               <w:t>8/</w:t>
             </w:r>
+            <w:proofErr w:type="spellStart"/>
             <w:r>
               <w:rPr>
                 <w:b/>
@@ -2089,6 +2143,7 @@
               </w:rPr>
               <w:t>ID_partida</w:t>
             </w:r>
+            <w:proofErr w:type="spellEnd"/>
             <w:r>
               <w:rPr>
                 <w:b/>
@@ -2120,6 +2175,7 @@
               </w:rPr>
               <w:t>-“</w:t>
             </w:r>
+            <w:proofErr w:type="spellStart"/>
             <w:r>
               <w:rPr>
                 <w:sz w:val="20"/>
@@ -2127,6 +2183,7 @@
               </w:rPr>
               <w:t>ID_partida</w:t>
             </w:r>
+            <w:proofErr w:type="spellEnd"/>
             <w:r>
               <w:rPr>
                 <w:sz w:val="20"/>
@@ -2173,13 +2230,23 @@
               </w:rPr>
               <w:t>/</w:t>
             </w:r>
-            <w:r>
-              <w:rPr>
-                <w:b/>
-                <w:bCs/>
-              </w:rPr>
-              <w:t>ID_partida/</w:t>
-            </w:r>
+            <w:proofErr w:type="spellStart"/>
+            <w:r>
+              <w:rPr>
+                <w:b/>
+                <w:bCs/>
+              </w:rPr>
+              <w:t>ID_partida</w:t>
+            </w:r>
+            <w:proofErr w:type="spellEnd"/>
+            <w:r>
+              <w:rPr>
+                <w:b/>
+                <w:bCs/>
+              </w:rPr>
+              <w:t>/</w:t>
+            </w:r>
+            <w:proofErr w:type="spellStart"/>
             <w:r>
               <w:rPr>
                 <w:b/>
@@ -2187,6 +2254,7 @@
               </w:rPr>
               <w:t>Nombre_invitador</w:t>
             </w:r>
+            <w:proofErr w:type="spellEnd"/>
             <w:r>
               <w:rPr>
                 <w:b/>
@@ -2266,12 +2334,21 @@
               </w:rPr>
               <w:t>“10/</w:t>
             </w:r>
-            <w:r>
-              <w:rPr>
-                <w:b/>
-                <w:bCs/>
-              </w:rPr>
-              <w:t>ID_Partida/</w:t>
+            <w:proofErr w:type="spellStart"/>
+            <w:r>
+              <w:rPr>
+                <w:b/>
+                <w:bCs/>
+              </w:rPr>
+              <w:t>ID_Partida</w:t>
+            </w:r>
+            <w:proofErr w:type="spellEnd"/>
+            <w:r>
+              <w:rPr>
+                <w:b/>
+                <w:bCs/>
+              </w:rPr>
+              <w:t>/</w:t>
             </w:r>
             <w:r>
               <w:rPr>
@@ -2422,12 +2499,37 @@
               </w:rPr>
               <w:t>/</w:t>
             </w:r>
-            <w:r>
-              <w:rPr>
-                <w:b/>
-                <w:bCs/>
-              </w:rPr>
-              <w:t xml:space="preserve">ID_partida/Nombre_persona_que_ha_aceptado” </w:t>
+            <w:proofErr w:type="spellStart"/>
+            <w:r>
+              <w:rPr>
+                <w:b/>
+                <w:bCs/>
+              </w:rPr>
+              <w:t>ID_partida</w:t>
+            </w:r>
+            <w:proofErr w:type="spellEnd"/>
+            <w:r>
+              <w:rPr>
+                <w:b/>
+                <w:bCs/>
+              </w:rPr>
+              <w:t>/</w:t>
+            </w:r>
+            <w:proofErr w:type="spellStart"/>
+            <w:r>
+              <w:rPr>
+                <w:b/>
+                <w:bCs/>
+              </w:rPr>
+              <w:t>Nombre_persona_que_ha_aceptado</w:t>
+            </w:r>
+            <w:proofErr w:type="spellEnd"/>
+            <w:r>
+              <w:rPr>
+                <w:b/>
+                <w:bCs/>
+              </w:rPr>
+              <w:t xml:space="preserve">” </w:t>
             </w:r>
             <w:r>
               <w:rPr>
@@ -2485,20 +2587,163 @@
           <w:tcPr>
             <w:tcW w:w="4815" w:type="dxa"/>
           </w:tcPr>
+          <w:p>
+            <w:pPr>
+              <w:rPr>
+                <w:b/>
+                <w:bCs/>
+              </w:rPr>
+            </w:pPr>
+            <w:r>
+              <w:rPr>
+                <w:b/>
+                <w:bCs/>
+              </w:rPr>
+              <w:lastRenderedPageBreak/>
+              <w:t>“12/</w:t>
+            </w:r>
+            <w:proofErr w:type="spellStart"/>
+            <w:r>
+              <w:rPr>
+                <w:b/>
+                <w:bCs/>
+              </w:rPr>
+              <w:t>ID_Partida</w:t>
+            </w:r>
+            <w:proofErr w:type="spellEnd"/>
+            <w:r>
+              <w:rPr>
+                <w:b/>
+                <w:bCs/>
+              </w:rPr>
+              <w:t>/</w:t>
+            </w:r>
+            <w:proofErr w:type="spellStart"/>
+            <w:r>
+              <w:rPr>
+                <w:b/>
+                <w:bCs/>
+              </w:rPr>
+              <w:t>Nombre_enviador</w:t>
+            </w:r>
+            <w:proofErr w:type="spellEnd"/>
+            <w:r>
+              <w:rPr>
+                <w:b/>
+                <w:bCs/>
+              </w:rPr>
+              <w:t>/frase”</w:t>
+            </w:r>
+            <w:r>
+              <w:rPr>
+                <w:b/>
+                <w:bCs/>
+              </w:rPr>
+              <w:t xml:space="preserve"> </w:t>
+            </w:r>
+            <w:r>
+              <w:rPr>
+                <w:b/>
+                <w:bCs/>
+              </w:rPr>
+              <w:sym w:font="Wingdings" w:char="F0E0"/>
+            </w:r>
+            <w:r>
+              <w:rPr>
+                <w:b/>
+                <w:bCs/>
+              </w:rPr>
+              <w:t xml:space="preserve"> </w:t>
+            </w:r>
+            <w:r>
+              <w:t>Envía un mensaje por en chat de partida.</w:t>
+            </w:r>
+          </w:p>
+        </w:tc>
+        <w:tc>
+          <w:tcPr>
+            <w:tcW w:w="5245" w:type="dxa"/>
+          </w:tcPr>
+          <w:p>
+            <w:r>
+              <w:rPr>
+                <w:b/>
+                <w:bCs/>
+              </w:rPr>
+              <w:t>“</w:t>
+            </w:r>
+            <w:r>
+              <w:rPr>
+                <w:b/>
+                <w:bCs/>
+              </w:rPr>
+              <w:t xml:space="preserve">12/x” </w:t>
+            </w:r>
+            <w:r>
+              <w:rPr>
+                <w:b/>
+                <w:bCs/>
+              </w:rPr>
+              <w:sym w:font="Wingdings" w:char="F0E0"/>
+            </w:r>
+            <w:r>
+              <w:rPr>
+                <w:b/>
+                <w:bCs/>
+              </w:rPr>
+              <w:t xml:space="preserve"> </w:t>
+            </w:r>
+            <w:r>
+              <w:t>1 si se ha enviado correctamente el mensaje, 0 si ha ocurrido un error.</w:t>
+            </w:r>
+          </w:p>
           <w:p/>
-        </w:tc>
-        <w:tc>
-          <w:tcPr>
-            <w:tcW w:w="5245" w:type="dxa"/>
-          </w:tcPr>
-          <w:p>
-            <w:pPr>
-              <w:rPr>
-                <w:b/>
-                <w:bCs/>
+          <w:p>
+            <w:pPr>
+              <w:rPr>
                 <w:u w:val="single"/>
               </w:rPr>
             </w:pPr>
+            <w:r>
+              <w:rPr>
+                <w:b/>
+                <w:bCs/>
+              </w:rPr>
+              <w:t>“13/</w:t>
+            </w:r>
+            <w:proofErr w:type="spellStart"/>
+            <w:r>
+              <w:rPr>
+                <w:b/>
+                <w:bCs/>
+              </w:rPr>
+              <w:t>nombre_enviador</w:t>
+            </w:r>
+            <w:proofErr w:type="spellEnd"/>
+            <w:r>
+              <w:rPr>
+                <w:b/>
+                <w:bCs/>
+              </w:rPr>
+              <w:t xml:space="preserve">/frase” </w:t>
+            </w:r>
+            <w:r>
+              <w:rPr>
+                <w:b/>
+                <w:bCs/>
+              </w:rPr>
+              <w:sym w:font="Wingdings" w:char="F0E0"/>
+            </w:r>
+            <w:r>
+              <w:rPr>
+                <w:b/>
+                <w:bCs/>
+              </w:rPr>
+              <w:t xml:space="preserve"> </w:t>
+            </w:r>
+            <w:r>
+              <w:t>Notificación que se envía a todos los jugadores de la partida con el mensaje.</w:t>
+            </w:r>
           </w:p>
           <w:p/>
         </w:tc>
@@ -2508,13 +2753,143 @@
           <w:tcPr>
             <w:tcW w:w="4815" w:type="dxa"/>
           </w:tcPr>
-          <w:p/>
+          <w:p>
+            <w:r>
+              <w:rPr>
+                <w:b/>
+                <w:bCs/>
+              </w:rPr>
+              <w:t>“14/</w:t>
+            </w:r>
+            <w:proofErr w:type="spellStart"/>
+            <w:r>
+              <w:rPr>
+                <w:b/>
+                <w:bCs/>
+              </w:rPr>
+              <w:t>ID_Partida</w:t>
+            </w:r>
+            <w:proofErr w:type="spellEnd"/>
+            <w:r>
+              <w:rPr>
+                <w:b/>
+                <w:bCs/>
+              </w:rPr>
+              <w:t>/</w:t>
+            </w:r>
+            <w:proofErr w:type="spellStart"/>
+            <w:r>
+              <w:rPr>
+                <w:b/>
+                <w:bCs/>
+              </w:rPr>
+              <w:t>Nombre_usuario</w:t>
+            </w:r>
+            <w:proofErr w:type="spellEnd"/>
+            <w:r>
+              <w:rPr>
+                <w:b/>
+                <w:bCs/>
+              </w:rPr>
+              <w:t>/x/y”</w:t>
+            </w:r>
+            <w:r>
+              <w:t xml:space="preserve"> </w:t>
+            </w:r>
+            <w:r>
+              <w:rPr>
+                <w:b/>
+                <w:bCs/>
+              </w:rPr>
+              <w:sym w:font="Wingdings" w:char="F0E0"/>
+            </w:r>
+            <w:r>
+              <w:rPr>
+                <w:b/>
+                <w:bCs/>
+              </w:rPr>
+              <w:t xml:space="preserve"> </w:t>
+            </w:r>
+            <w:r>
+              <w:t>Envía la posición del jugador al servidor.</w:t>
+            </w:r>
+          </w:p>
         </w:tc>
         <w:tc>
           <w:tcPr>
             <w:tcW w:w="5245" w:type="dxa"/>
           </w:tcPr>
-          <w:p/>
+          <w:p>
+            <w:r>
+              <w:rPr>
+                <w:b/>
+                <w:bCs/>
+              </w:rPr>
+              <w:t>“14/Nombre_usuario</w:t>
+            </w:r>
+            <w:r>
+              <w:rPr>
+                <w:b/>
+                <w:bCs/>
+              </w:rPr>
+              <w:t>1</w:t>
+            </w:r>
+            <w:r>
+              <w:rPr>
+                <w:b/>
+                <w:bCs/>
+              </w:rPr>
+              <w:t>/x</w:t>
+            </w:r>
+            <w:r>
+              <w:rPr>
+                <w:b/>
+                <w:bCs/>
+              </w:rPr>
+              <w:t>1</w:t>
+            </w:r>
+            <w:r>
+              <w:rPr>
+                <w:b/>
+                <w:bCs/>
+              </w:rPr>
+              <w:t>/y</w:t>
+            </w:r>
+            <w:r>
+              <w:rPr>
+                <w:b/>
+                <w:bCs/>
+              </w:rPr>
+              <w:t>1/Nombres_usuario2/x2/y2…</w:t>
+            </w:r>
+            <w:r>
+              <w:rPr>
+                <w:b/>
+                <w:bCs/>
+              </w:rPr>
+              <w:t>”</w:t>
+            </w:r>
+            <w:r>
+              <w:t xml:space="preserve"> </w:t>
+            </w:r>
+            <w:r>
+              <w:rPr>
+                <w:b/>
+                <w:bCs/>
+              </w:rPr>
+              <w:sym w:font="Wingdings" w:char="F0E0"/>
+            </w:r>
+            <w:r>
+              <w:rPr>
+                <w:b/>
+                <w:bCs/>
+              </w:rPr>
+              <w:t xml:space="preserve"> </w:t>
+            </w:r>
+            <w:r>
+              <w:t>Recibe las posiciones de los demás jugadores</w:t>
+            </w:r>
+          </w:p>
         </w:tc>
       </w:tr>
       <w:tr>
@@ -2522,13 +2897,144 @@
           <w:tcPr>
             <w:tcW w:w="4815" w:type="dxa"/>
           </w:tcPr>
-          <w:p/>
+          <w:p>
+            <w:r>
+              <w:rPr>
+                <w:b/>
+                <w:bCs/>
+              </w:rPr>
+              <w:t>“15/</w:t>
+            </w:r>
+            <w:proofErr w:type="spellStart"/>
+            <w:r>
+              <w:rPr>
+                <w:b/>
+                <w:bCs/>
+              </w:rPr>
+              <w:t>ID_Partida</w:t>
+            </w:r>
+            <w:proofErr w:type="spellEnd"/>
+            <w:r>
+              <w:rPr>
+                <w:b/>
+                <w:bCs/>
+              </w:rPr>
+              <w:t>/mapa</w:t>
+            </w:r>
+            <w:r>
+              <w:rPr>
+                <w:b/>
+                <w:bCs/>
+              </w:rPr>
+              <w:t>”</w:t>
+            </w:r>
+            <w:r>
+              <w:t xml:space="preserve"> </w:t>
+            </w:r>
+            <w:r>
+              <w:rPr>
+                <w:b/>
+                <w:bCs/>
+              </w:rPr>
+              <w:sym w:font="Wingdings" w:char="F0E0"/>
+            </w:r>
+            <w:r>
+              <w:rPr>
+                <w:b/>
+                <w:bCs/>
+              </w:rPr>
+              <w:t xml:space="preserve"> </w:t>
+            </w:r>
+            <w:r>
+              <w:t>Inicia la partida</w:t>
+            </w:r>
+          </w:p>
         </w:tc>
         <w:tc>
           <w:tcPr>
             <w:tcW w:w="5245" w:type="dxa"/>
           </w:tcPr>
-          <w:p/>
+          <w:p>
+            <w:pPr>
+              <w:rPr>
+                <w:b/>
+                <w:bCs/>
+              </w:rPr>
+            </w:pPr>
+            <w:r>
+              <w:rPr>
+                <w:b/>
+                <w:bCs/>
+              </w:rPr>
+              <w:t>“15/1”</w:t>
+            </w:r>
+            <w:r>
+              <w:t xml:space="preserve"> </w:t>
+            </w:r>
+            <w:r>
+              <w:rPr>
+                <w:b/>
+                <w:bCs/>
+              </w:rPr>
+              <w:sym w:font="Wingdings" w:char="F0E0"/>
+            </w:r>
+            <w:r>
+              <w:rPr>
+                <w:b/>
+                <w:bCs/>
+              </w:rPr>
+              <w:t xml:space="preserve"> </w:t>
+            </w:r>
+            <w:r>
+              <w:t>Partida iniciada correctamente.</w:t>
+            </w:r>
+          </w:p>
+          <w:p>
+            <w:r>
+              <w:rPr>
+                <w:b/>
+                <w:bCs/>
+              </w:rPr>
+              <w:t>“16/</w:t>
+            </w:r>
+            <w:r>
+              <w:rPr>
+                <w:b/>
+                <w:bCs/>
+              </w:rPr>
+              <w:t>x</w:t>
+            </w:r>
+            <w:r>
+              <w:rPr>
+                <w:b/>
+                <w:bCs/>
+              </w:rPr>
+              <w:t>”</w:t>
+            </w:r>
+            <w:r>
+              <w:t xml:space="preserve"> </w:t>
+            </w:r>
+            <w:r>
+              <w:rPr>
+                <w:b/>
+                <w:bCs/>
+              </w:rPr>
+              <w:sym w:font="Wingdings" w:char="F0E0"/>
+            </w:r>
+            <w:r>
+              <w:rPr>
+                <w:b/>
+                <w:bCs/>
+              </w:rPr>
+              <w:t xml:space="preserve"> </w:t>
+            </w:r>
+            <w:r>
+              <w:t>Notificación que reciben todos los jugadores cuando se ha iniciado la partida.</w:t>
+            </w:r>
+            <w:r>
+              <w:t xml:space="preserve"> X: número de mapa.</w:t>
+            </w:r>
+          </w:p>
         </w:tc>
       </w:tr>
       <w:tr>

</xml_diff>

<commit_message>
mensaje y notificacion fin de carrera
</commit_message>
<xml_diff>
--- a/Protocolo_de_Aplicacion.docx
+++ b/Protocolo_de_Aplicacion.docx
@@ -2168,6 +2168,7 @@
                 <w:szCs w:val="20"/>
               </w:rPr>
             </w:pPr>
+            <w:proofErr w:type="gramStart"/>
             <w:r>
               <w:rPr>
                 <w:sz w:val="20"/>
@@ -2176,6 +2177,7 @@
               <w:t>-“</w:t>
             </w:r>
             <w:proofErr w:type="spellStart"/>
+            <w:proofErr w:type="gramEnd"/>
             <w:r>
               <w:rPr>
                 <w:sz w:val="20"/>
@@ -3042,13 +3044,147 @@
           <w:tcPr>
             <w:tcW w:w="4815" w:type="dxa"/>
           </w:tcPr>
-          <w:p/>
+          <w:p>
+            <w:r>
+              <w:rPr>
+                <w:b/>
+                <w:bCs/>
+              </w:rPr>
+              <w:t>17/</w:t>
+            </w:r>
+            <w:proofErr w:type="spellStart"/>
+            <w:r>
+              <w:rPr>
+                <w:b/>
+                <w:bCs/>
+              </w:rPr>
+              <w:t>ID_Partida</w:t>
+            </w:r>
+            <w:proofErr w:type="spellEnd"/>
+            <w:r>
+              <w:rPr>
+                <w:b/>
+                <w:bCs/>
+              </w:rPr>
+              <w:t>/</w:t>
+            </w:r>
+            <w:proofErr w:type="spellStart"/>
+            <w:r>
+              <w:rPr>
+                <w:b/>
+                <w:bCs/>
+              </w:rPr>
+              <w:t>Nombre_usuario</w:t>
+            </w:r>
+            <w:proofErr w:type="spellEnd"/>
+            <w:r>
+              <w:rPr>
+                <w:b/>
+                <w:bCs/>
+              </w:rPr>
+              <w:t>/tiempo</w:t>
+            </w:r>
+            <w:r>
+              <w:t xml:space="preserve"> </w:t>
+            </w:r>
+            <w:r>
+              <w:rPr>
+                <w:b/>
+                <w:bCs/>
+              </w:rPr>
+              <w:sym w:font="Wingdings" w:char="F0E0"/>
+            </w:r>
+            <w:r>
+              <w:t xml:space="preserve"> Acaba la partida (cruza la línea de meta)</w:t>
+            </w:r>
+          </w:p>
         </w:tc>
         <w:tc>
           <w:tcPr>
             <w:tcW w:w="5245" w:type="dxa"/>
           </w:tcPr>
-          <w:p/>
+          <w:p>
+            <w:r>
+              <w:rPr>
+                <w:b/>
+                <w:bCs/>
+              </w:rPr>
+              <w:t>17/</w:t>
+            </w:r>
+            <w:r>
+              <w:rPr>
+                <w:b/>
+                <w:bCs/>
+              </w:rPr>
+              <w:t xml:space="preserve"> </w:t>
+            </w:r>
+            <w:r>
+              <w:rPr>
+                <w:b/>
+                <w:bCs/>
+              </w:rPr>
+              <w:sym w:font="Wingdings" w:char="F0E0"/>
+            </w:r>
+            <w:r>
+              <w:rPr>
+                <w:b/>
+                <w:bCs/>
+              </w:rPr>
+              <w:t xml:space="preserve"> </w:t>
+            </w:r>
+            <w:r>
+              <w:t>Respuesta recibida</w:t>
+            </w:r>
+          </w:p>
+          <w:p>
+            <w:r>
+              <w:rPr>
+                <w:b/>
+                <w:bCs/>
+              </w:rPr>
+              <w:t>18/</w:t>
+            </w:r>
+            <w:proofErr w:type="spellStart"/>
+            <w:r>
+              <w:rPr>
+                <w:b/>
+                <w:bCs/>
+              </w:rPr>
+              <w:t>Nombre_usuario</w:t>
+            </w:r>
+            <w:proofErr w:type="spellEnd"/>
+            <w:r>
+              <w:rPr>
+                <w:b/>
+                <w:bCs/>
+              </w:rPr>
+              <w:t>/tiempo</w:t>
+            </w:r>
+            <w:r>
+              <w:rPr>
+                <w:b/>
+                <w:bCs/>
+              </w:rPr>
+              <w:t xml:space="preserve"> </w:t>
+            </w:r>
+            <w:r>
+              <w:rPr>
+                <w:b/>
+                <w:bCs/>
+              </w:rPr>
+              <w:sym w:font="Wingdings" w:char="F0E0"/>
+            </w:r>
+            <w:r>
+              <w:rPr>
+                <w:b/>
+                <w:bCs/>
+              </w:rPr>
+              <w:t xml:space="preserve"> </w:t>
+            </w:r>
+            <w:r>
+              <w:t>Notificación que reciben todos los jugadores cuando otro ha terminado la partida.</w:t>
+            </w:r>
+          </w:p>
         </w:tc>
       </w:tr>
       <w:tr>

</xml_diff>